<commit_message>
Start managing advanced table (use paragraph properties declared in the table styles).
</commit_message>
<xml_diff>
--- a/thirdparties-extension/org.apache.poi.xwpf.converter.pdf/src/test/resources/org/apache/poi/xwpf/converter/core/TemplateGeneral.docx
+++ b/thirdparties-extension/org.apache.poi.xwpf.converter.pdf/src/test/resources/org/apache/poi/xwpf/converter/core/TemplateGeneral.docx
@@ -90,14 +90,38 @@
         </w:rPr>
         <w:t xml:space="preserve">Etat au </w:t>
       </w:r>
-      <w:fldSimple w:instr=" MERGEFIELD  dateAujourdhui  \* MERGEFORMAT ">
-        <w:r>
-          <w:rPr>
-            <w:b/>
-          </w:rPr>
-          <w:t>«dateAujourdhui»</w:t>
-        </w:r>
-      </w:fldSimple>
+      <w:r>
+        <w:fldChar w:fldCharType="begin"/>
+      </w:r>
+      <w:r>
+        <w:instrText xml:space="preserve"> MERGEFIELD  dateAujourdhui  \* MERGEFORMAT </w:instrText>
+      </w:r>
+      <w:r>
+        <w:fldChar w:fldCharType="separate"/>
+      </w:r>
+      <w:r>
+        <w:rPr>
+          <w:b/>
+        </w:rPr>
+        <w:t>«</w:t>
+      </w:r>
+      <w:proofErr w:type="spellStart"/>
+      <w:r>
+        <w:rPr>
+          <w:b/>
+        </w:rPr>
+        <w:t>dateAujourdhui</w:t>
+      </w:r>
+      <w:proofErr w:type="spellEnd"/>
+      <w:r>
+        <w:rPr>
+          <w:b/>
+        </w:rPr>
+        <w:t>»</w:t>
+      </w:r>
+      <w:r>
+        <w:fldChar w:fldCharType="end"/>
+      </w:r>
       <w:r>
         <w:rPr>
           <w:b/>
@@ -1800,12 +1824,8 @@
       </w:pPr>
     </w:p>
     <w:sectPr>
-      <w:headerReference w:type="even" r:id="rId7"/>
-      <w:headerReference w:type="default" r:id="rId8"/>
-      <w:footerReference w:type="even" r:id="rId9"/>
-      <w:footerReference w:type="default" r:id="rId10"/>
-      <w:headerReference w:type="first" r:id="rId11"/>
-      <w:footerReference w:type="first" r:id="rId12"/>
+      <w:headerReference w:type="default" r:id="rId7"/>
+      <w:footerReference w:type="default" r:id="rId8"/>
       <w:pgSz w:w="11906" w:h="16838" w:code="9"/>
       <w:pgMar w:top="720" w:right="720" w:bottom="720" w:left="1134" w:header="851" w:footer="737" w:gutter="0"/>
       <w:cols w:space="708"/>
@@ -1841,16 +1861,6 @@
 </file>
 
 <file path=word/footer1.xml><?xml version="1.0" encoding="utf-8"?>
-<w:ftr xmlns:ve="http://schemas.openxmlformats.org/markup-compatibility/2006" xmlns:o="urn:schemas-microsoft-com:office:office" xmlns:r="http://schemas.openxmlformats.org/officeDocument/2006/relationships" xmlns:m="http://schemas.openxmlformats.org/officeDocument/2006/math" xmlns:v="urn:schemas-microsoft-com:vml" xmlns:wp="http://schemas.openxmlformats.org/drawingml/2006/wordprocessingDrawing" xmlns:w10="urn:schemas-microsoft-com:office:word" xmlns:w="http://schemas.openxmlformats.org/wordprocessingml/2006/main" xmlns:wne="http://schemas.microsoft.com/office/word/2006/wordml">
-  <w:p>
-    <w:pPr>
-      <w:pStyle w:val="Pieddepage"/>
-    </w:pPr>
-  </w:p>
-</w:ftr>
-</file>
-
-<file path=word/footer2.xml><?xml version="1.0" encoding="utf-8"?>
 <w:ftr xmlns:ve="http://schemas.openxmlformats.org/markup-compatibility/2006" xmlns:o="urn:schemas-microsoft-com:office:office" xmlns:r="http://schemas.openxmlformats.org/officeDocument/2006/relationships" xmlns:m="http://schemas.openxmlformats.org/officeDocument/2006/math" xmlns:v="urn:schemas-microsoft-com:vml" xmlns:wp="http://schemas.openxmlformats.org/drawingml/2006/wordprocessingDrawing" xmlns:w10="urn:schemas-microsoft-com:office:word" xmlns:w="http://schemas.openxmlformats.org/wordprocessingml/2006/main" xmlns:wne="http://schemas.microsoft.com/office/word/2006/wordml">
   <w:tbl>
     <w:tblPr>
@@ -2094,16 +2104,6 @@
 </w:ftr>
 </file>
 
-<file path=word/footer3.xml><?xml version="1.0" encoding="utf-8"?>
-<w:ftr xmlns:ve="http://schemas.openxmlformats.org/markup-compatibility/2006" xmlns:o="urn:schemas-microsoft-com:office:office" xmlns:r="http://schemas.openxmlformats.org/officeDocument/2006/relationships" xmlns:m="http://schemas.openxmlformats.org/officeDocument/2006/math" xmlns:v="urn:schemas-microsoft-com:vml" xmlns:wp="http://schemas.openxmlformats.org/drawingml/2006/wordprocessingDrawing" xmlns:w10="urn:schemas-microsoft-com:office:word" xmlns:w="http://schemas.openxmlformats.org/wordprocessingml/2006/main" xmlns:wne="http://schemas.microsoft.com/office/word/2006/wordml">
-  <w:p>
-    <w:pPr>
-      <w:pStyle w:val="Pieddepage"/>
-    </w:pPr>
-  </w:p>
-</w:ftr>
-</file>
-
 <file path=word/footnotes.xml><?xml version="1.0" encoding="utf-8"?>
 <w:footnotes xmlns:ve="http://schemas.openxmlformats.org/markup-compatibility/2006" xmlns:o="urn:schemas-microsoft-com:office:office" xmlns:r="http://schemas.openxmlformats.org/officeDocument/2006/relationships" xmlns:m="http://schemas.openxmlformats.org/officeDocument/2006/math" xmlns:v="urn:schemas-microsoft-com:vml" xmlns:wp="http://schemas.openxmlformats.org/drawingml/2006/wordprocessingDrawing" xmlns:w10="urn:schemas-microsoft-com:office:word" xmlns:w="http://schemas.openxmlformats.org/wordprocessingml/2006/main" xmlns:wne="http://schemas.microsoft.com/office/word/2006/wordml">
   <w:footnote w:type="separator" w:id="-1">
@@ -2130,16 +2130,6 @@
 </file>
 
 <file path=word/header1.xml><?xml version="1.0" encoding="utf-8"?>
-<w:hdr xmlns:ve="http://schemas.openxmlformats.org/markup-compatibility/2006" xmlns:o="urn:schemas-microsoft-com:office:office" xmlns:r="http://schemas.openxmlformats.org/officeDocument/2006/relationships" xmlns:m="http://schemas.openxmlformats.org/officeDocument/2006/math" xmlns:v="urn:schemas-microsoft-com:vml" xmlns:wp="http://schemas.openxmlformats.org/drawingml/2006/wordprocessingDrawing" xmlns:w10="urn:schemas-microsoft-com:office:word" xmlns:w="http://schemas.openxmlformats.org/wordprocessingml/2006/main" xmlns:wne="http://schemas.microsoft.com/office/word/2006/wordml">
-  <w:p>
-    <w:pPr>
-      <w:pStyle w:val="En-tte"/>
-    </w:pPr>
-  </w:p>
-</w:hdr>
-</file>
-
-<file path=word/header2.xml><?xml version="1.0" encoding="utf-8"?>
 <w:hdr xmlns:ve="http://schemas.openxmlformats.org/markup-compatibility/2006" xmlns:o="urn:schemas-microsoft-com:office:office" xmlns:r="http://schemas.openxmlformats.org/officeDocument/2006/relationships" xmlns:m="http://schemas.openxmlformats.org/officeDocument/2006/math" xmlns:v="urn:schemas-microsoft-com:vml" xmlns:wp="http://schemas.openxmlformats.org/drawingml/2006/wordprocessingDrawing" xmlns:w10="urn:schemas-microsoft-com:office:word" xmlns:w="http://schemas.openxmlformats.org/wordprocessingml/2006/main" xmlns:wne="http://schemas.microsoft.com/office/word/2006/wordml">
   <w:p>
     <w:pPr>
@@ -2245,16 +2235,6 @@
     <w:pPr>
       <w:pStyle w:val="En-tte"/>
       <w:jc w:val="center"/>
-    </w:pPr>
-  </w:p>
-</w:hdr>
-</file>
-
-<file path=word/header3.xml><?xml version="1.0" encoding="utf-8"?>
-<w:hdr xmlns:ve="http://schemas.openxmlformats.org/markup-compatibility/2006" xmlns:o="urn:schemas-microsoft-com:office:office" xmlns:r="http://schemas.openxmlformats.org/officeDocument/2006/relationships" xmlns:m="http://schemas.openxmlformats.org/officeDocument/2006/math" xmlns:v="urn:schemas-microsoft-com:vml" xmlns:wp="http://schemas.openxmlformats.org/drawingml/2006/wordprocessingDrawing" xmlns:w10="urn:schemas-microsoft-com:office:word" xmlns:w="http://schemas.openxmlformats.org/wordprocessingml/2006/main" xmlns:wne="http://schemas.microsoft.com/office/word/2006/wordml">
-  <w:p>
-    <w:pPr>
-      <w:pStyle w:val="En-tte"/>
     </w:pPr>
   </w:p>
 </w:hdr>
@@ -2518,8 +2498,8 @@
       </w:tblCellMar>
     </w:tblPr>
   </w:style>
-  <w:style w:type="table" w:customStyle="1" w:styleId="Ombrageclair">
-    <w:name w:val="Light Shading"/>
+  <w:style w:type="table" w:customStyle="1" w:styleId="Ombrageclair1">
+    <w:name w:val="Ombrage clair1"/>
     <w:basedOn w:val="TableauNormal"/>
     <w:uiPriority w:val="60"/>
     <w:rsid w:val="00444492"/>
@@ -2618,8 +2598,8 @@
       </w:tcPr>
     </w:tblStylePr>
   </w:style>
-  <w:style w:type="table" w:customStyle="1" w:styleId="Trameclaire-Accent1">
-    <w:name w:val="Light Shading Accent 1"/>
+  <w:style w:type="table" w:customStyle="1" w:styleId="Trameclaire-Accent11">
+    <w:name w:val="Trame claire - Accent 11"/>
     <w:basedOn w:val="TableauNormal"/>
     <w:uiPriority w:val="60"/>
     <w:rsid w:val="00444492"/>
@@ -3277,7 +3257,7 @@
 </file>
 
 <file path=customXml/itemProps1.xml><?xml version="1.0" encoding="utf-8"?>
-<ds:datastoreItem xmlns:ds="http://schemas.openxmlformats.org/officeDocument/2006/customXml" ds:itemID="{A17E71E5-27CF-4831-9A3C-7CFF3EE30524}">
+<ds:datastoreItem xmlns:ds="http://schemas.openxmlformats.org/officeDocument/2006/customXml" ds:itemID="{175525D9-E2ED-4894-B6AB-9AB960D53CA6}">
   <ds:schemaRefs>
     <ds:schemaRef ds:uri="http://schemas.openxmlformats.org/officeDocument/2006/bibliography"/>
   </ds:schemaRefs>

</xml_diff>